<commit_message>
Include .wsdl extension when searching site map
</commit_message>
<xml_diff>
--- a/WSDLWizard.docx
+++ b/WSDLWizard.docx
@@ -388,7 +388,21 @@
           <w:sz w:val="24"/>
           <w:szCs w:val="24"/>
         </w:rPr>
-        <w:t>.  All found WSDL files are added to the existing site map and printed out in the   Extender tab output section.</w:t>
+        <w:t>.  All found WSDL files are added to the existing si</w:t>
+      </w:r>
+      <w:r>
+        <w:rPr>
+          <w:sz w:val="24"/>
+          <w:szCs w:val="24"/>
+        </w:rPr>
+        <w:t xml:space="preserve">te map and printed out in the </w:t>
+      </w:r>
+      <w:r>
+        <w:rPr>
+          <w:sz w:val="24"/>
+          <w:szCs w:val="24"/>
+        </w:rPr>
+        <w:t>Extender tab output section.</w:t>
       </w:r>
     </w:p>
     <w:p>
@@ -413,7 +427,23 @@
             <w:sz w:val="24"/>
             <w:szCs w:val="24"/>
           </w:rPr>
-          <w:t>Automatic Web Services Communication and Attacks</w:t>
+          <w:t>Automatic Web Services Communica</w:t>
+        </w:r>
+        <w:r>
+          <w:rPr>
+            <w:rStyle w:val="Hyperlink"/>
+            <w:sz w:val="24"/>
+            <w:szCs w:val="24"/>
+          </w:rPr>
+          <w:t>t</w:t>
+        </w:r>
+        <w:r>
+          <w:rPr>
+            <w:rStyle w:val="Hyperlink"/>
+            <w:sz w:val="24"/>
+            <w:szCs w:val="24"/>
+          </w:rPr>
+          <w:t>ion and Attacks</w:t>
         </w:r>
       </w:hyperlink>
       <w:r>
@@ -463,7 +493,21 @@
           <w:sz w:val="24"/>
           <w:szCs w:val="24"/>
         </w:rPr>
-        <w:t>WSDL Wizard runs off all of the requests and responses in Burp’s Site Map of a specific host.  Before running the plugin it is beneficial to have as much information in the site map as possible.  This plugin should be used at the end of the information gathering stage when you have near complete coverage of the application.</w:t>
+        <w:t>WSDL Wizard runs off all of the requests and responses in Burp’s Site Map of a</w:t>
+      </w:r>
+      <w:r>
+        <w:rPr>
+          <w:sz w:val="24"/>
+          <w:szCs w:val="24"/>
+        </w:rPr>
+        <w:t xml:space="preserve"> user selected </w:t>
+      </w:r>
+      <w:r>
+        <w:rPr>
+          <w:sz w:val="24"/>
+          <w:szCs w:val="24"/>
+        </w:rPr>
+        <w:t>host.  Before running the plugin it is beneficial to have as much information in the site map as possible.  This plugin should be used at the end of the information gathering stage when you have near complete coverage of the application.</w:t>
       </w:r>
     </w:p>
     <w:p>
@@ -1991,6 +2035,18 @@
       <w:rFonts w:ascii="Tahoma" w:hAnsi="Tahoma" w:cs="Tahoma"/>
       <w:sz w:val="16"/>
       <w:szCs w:val="16"/>
+    </w:rPr>
+  </w:style>
+  <w:style w:type="character" w:styleId="FollowedHyperlink">
+    <w:name w:val="FollowedHyperlink"/>
+    <w:basedOn w:val="DefaultParagraphFont"/>
+    <w:uiPriority w:val="99"/>
+    <w:semiHidden/>
+    <w:unhideWhenUsed/>
+    <w:rsid w:val="002A6B82"/>
+    <w:rPr>
+      <w:color w:val="800080" w:themeColor="followedHyperlink"/>
+      <w:u w:val="single"/>
     </w:rPr>
   </w:style>
 </w:styles>

</xml_diff>